<commit_message>
Se agrega version finalizada del primer Sprint Retrospective, se corrigio la nomenclatura y se culmino el documento.
</commit_message>
<xml_diff>
--- a/Desarrollo/PWFU/Desarrollo/PWFU-RPS.docx
+++ b/Desarrollo/PWFU/Desarrollo/PWFU-RPS.docx
@@ -122,17 +122,7 @@
           <w:sz w:val="24"/>
           <w:szCs w:val="24"/>
         </w:rPr>
-        <w:t>Versión 1.</w:t>
-      </w:r>
-      <w:r>
-        <w:rPr>
-          <w:rFonts w:ascii="Calibri" w:eastAsia="Calibri" w:hAnsi="Calibri" w:cs="Calibri"/>
-          <w:b/>
-          <w:color w:val="000000"/>
-          <w:sz w:val="24"/>
-          <w:szCs w:val="24"/>
-        </w:rPr>
-        <w:t>2</w:t>
+        <w:t>Versión 1.2</w:t>
       </w:r>
     </w:p>
     <w:p>
@@ -158,8 +148,8 @@
           <w:rFonts w:ascii="Calibri" w:eastAsia="Calibri" w:hAnsi="Calibri" w:cs="Calibri"/>
         </w:rPr>
         <w:sectPr>
-          <w:headerReference w:type="default" r:id="rId10"/>
-          <w:footerReference w:type="even" r:id="rId11"/>
+          <w:headerReference w:type="default" r:id="rId7"/>
+          <w:footerReference w:type="even" r:id="rId8"/>
           <w:pgSz w:w="12240" w:h="15840"/>
           <w:pgMar w:top="1440" w:right="1440" w:bottom="1440" w:left="1440" w:header="720" w:footer="720" w:gutter="0"/>
           <w:pgNumType w:start="1"/>
@@ -1539,10 +1529,10 @@
           <w:szCs w:val="24"/>
         </w:rPr>
         <w:sectPr>
-          <w:headerReference w:type="default" r:id="rId12"/>
-          <w:footerReference w:type="default" r:id="rId13"/>
-          <w:headerReference w:type="first" r:id="rId14"/>
-          <w:footerReference w:type="first" r:id="rId15"/>
+          <w:headerReference w:type="default" r:id="rId9"/>
+          <w:footerReference w:type="default" r:id="rId10"/>
+          <w:headerReference w:type="first" r:id="rId11"/>
+          <w:footerReference w:type="first" r:id="rId12"/>
           <w:pgSz w:w="12240" w:h="15840"/>
           <w:pgMar w:top="1440" w:right="1440" w:bottom="1440" w:left="1440" w:header="720" w:footer="720" w:gutter="0"/>
           <w:pgNumType w:start="2"/>
@@ -1562,7 +1552,7 @@
           <w:rFonts w:ascii="Calibri" w:eastAsia="Calibri" w:hAnsi="Calibri" w:cs="Calibri"/>
         </w:rPr>
         <w:lastRenderedPageBreak/>
-        <w:t>Reporte Primer Sprint</w:t>
+        <w:t>Sprint Retrospective: Hito 1</w:t>
       </w:r>
     </w:p>
     <w:p>
@@ -3485,21 +3475,7 @@
           <w:sz w:val="24"/>
           <w:szCs w:val="24"/>
         </w:rPr>
-        <w:t>R</w:t>
-      </w:r>
-      <w:r>
-        <w:rPr>
-          <w:sz w:val="24"/>
-          <w:szCs w:val="24"/>
-        </w:rPr>
-        <w:t>P</w:t>
-      </w:r>
-      <w:r>
-        <w:rPr>
-          <w:sz w:val="24"/>
-          <w:szCs w:val="24"/>
-        </w:rPr>
-        <w:t>S</w:t>
+        <w:t>RPS</w:t>
       </w:r>
       <w:r>
         <w:rPr>
@@ -3939,7 +3915,7 @@
       </w:r>
     </w:p>
     <w:sectPr>
-      <w:footerReference w:type="default" r:id="rId16"/>
+      <w:footerReference w:type="default" r:id="rId13"/>
       <w:pgSz w:w="12240" w:h="15840"/>
       <w:pgMar w:top="1440" w:right="1440" w:bottom="1440" w:left="1440" w:header="720" w:footer="720" w:gutter="0"/>
       <w:pgNumType w:start="1"/>
@@ -4444,13 +4420,7 @@
             <w:rPr>
               <w:rFonts w:ascii="Arial" w:eastAsia="Arial" w:hAnsi="Arial" w:cs="Arial"/>
             </w:rPr>
-            <w:t>Sprint Retrospective</w:t>
-          </w:r>
-          <w:r>
-            <w:rPr>
-              <w:rFonts w:ascii="Arial" w:eastAsia="Arial" w:hAnsi="Arial" w:cs="Arial"/>
-            </w:rPr>
-            <w:t>: Sprint 1</w:t>
+            <w:t>Sprint Retrospective: Sprint 1</w:t>
           </w:r>
         </w:p>
       </w:tc>
@@ -4505,19 +4475,7 @@
             <w:rPr>
               <w:rFonts w:ascii="Arial" w:eastAsia="Arial" w:hAnsi="Arial" w:cs="Arial"/>
             </w:rPr>
-            <w:t>PWFU-</w:t>
-          </w:r>
-          <w:r>
-            <w:rPr>
-              <w:rFonts w:ascii="Arial" w:eastAsia="Arial" w:hAnsi="Arial" w:cs="Arial"/>
-            </w:rPr>
-            <w:t>RPS</w:t>
-          </w:r>
-          <w:r>
-            <w:rPr>
-              <w:rFonts w:ascii="Arial" w:eastAsia="Arial" w:hAnsi="Arial" w:cs="Arial"/>
-            </w:rPr>
-            <w:t>.docx</w:t>
+            <w:t>PWFU-RPS.docx</w:t>
           </w:r>
         </w:p>
       </w:tc>
@@ -5248,22 +5206,22 @@
       </w:rPr>
     </w:lvl>
   </w:abstractNum>
-  <w:num w:numId="1" w16cid:durableId="1095131390">
+  <w:num w:numId="1" w16cid:durableId="1167331687">
     <w:abstractNumId w:val="4"/>
   </w:num>
-  <w:num w:numId="2" w16cid:durableId="1979338213">
+  <w:num w:numId="2" w16cid:durableId="1461722125">
     <w:abstractNumId w:val="3"/>
   </w:num>
-  <w:num w:numId="3" w16cid:durableId="892086417">
+  <w:num w:numId="3" w16cid:durableId="263418184">
     <w:abstractNumId w:val="2"/>
   </w:num>
-  <w:num w:numId="4" w16cid:durableId="1676761759">
+  <w:num w:numId="4" w16cid:durableId="68773477">
     <w:abstractNumId w:val="0"/>
   </w:num>
-  <w:num w:numId="5" w16cid:durableId="2014184408">
+  <w:num w:numId="5" w16cid:durableId="48266722">
     <w:abstractNumId w:val="5"/>
   </w:num>
-  <w:num w:numId="6" w16cid:durableId="1119450513">
+  <w:num w:numId="6" w16cid:durableId="1920821478">
     <w:abstractNumId w:val="1"/>
   </w:num>
 </w:numbering>
@@ -5390,7 +5348,6 @@
     <w:lsdException w:name="HTML Sample" w:semiHidden="1" w:unhideWhenUsed="1"/>
     <w:lsdException w:name="HTML Typewriter" w:semiHidden="1" w:unhideWhenUsed="1"/>
     <w:lsdException w:name="HTML Variable" w:semiHidden="1" w:unhideWhenUsed="1"/>
-    <w:lsdException w:name="Normal Table" w:semiHidden="1" w:unhideWhenUsed="1"/>
     <w:lsdException w:name="annotation subject" w:semiHidden="1" w:unhideWhenUsed="1"/>
     <w:lsdException w:name="No List" w:semiHidden="1" w:unhideWhenUsed="1"/>
     <w:lsdException w:name="Outline List 1" w:semiHidden="1" w:unhideWhenUsed="1"/>
@@ -5433,11 +5390,8 @@
     <w:lsdException w:name="Table Contemporary" w:semiHidden="1" w:unhideWhenUsed="1"/>
     <w:lsdException w:name="Table Elegant" w:semiHidden="1" w:unhideWhenUsed="1"/>
     <w:lsdException w:name="Table Professional" w:semiHidden="1" w:unhideWhenUsed="1"/>
-    <w:lsdException w:name="Table Subtle 1" w:semiHidden="1" w:unhideWhenUsed="1"/>
     <w:lsdException w:name="Table Subtle 2" w:semiHidden="1" w:unhideWhenUsed="1"/>
     <w:lsdException w:name="Table Web 1" w:semiHidden="1" w:unhideWhenUsed="1"/>
-    <w:lsdException w:name="Table Web 2" w:semiHidden="1" w:unhideWhenUsed="1"/>
-    <w:lsdException w:name="Table Web 3" w:semiHidden="1" w:unhideWhenUsed="1"/>
     <w:lsdException w:name="Balloon Text" w:semiHidden="1" w:unhideWhenUsed="1"/>
     <w:lsdException w:name="Table Grid" w:uiPriority="39"/>
     <w:lsdException w:name="Table Theme" w:semiHidden="1" w:unhideWhenUsed="1"/>
@@ -6273,192 +6227,4 @@
   </a:objectDefaults>
   <a:extraClrSchemeLst/>
 </a:theme>
-</file>
-
-<file path=customXml/item1.xml><?xml version="1.0" encoding="utf-8"?>
-<p:properties xmlns:p="http://schemas.microsoft.com/office/2006/metadata/properties" xmlns:xsi="http://www.w3.org/2001/XMLSchema-instance" xmlns:pc="http://schemas.microsoft.com/office/infopath/2007/PartnerControls">
-  <documentManagement/>
-</p:properties>
-</file>
-
-<file path=customXml/item2.xml><?xml version="1.0" encoding="utf-8"?>
-<?mso-contentType ?>
-<FormTemplates xmlns="http://schemas.microsoft.com/sharepoint/v3/contenttype/forms">
-  <Display>DocumentLibraryForm</Display>
-  <Edit>DocumentLibraryForm</Edit>
-  <New>DocumentLibraryForm</New>
-</FormTemplates>
-</file>
-
-<file path=customXml/item3.xml><?xml version="1.0" encoding="utf-8"?>
-<ct:contentTypeSchema xmlns:ct="http://schemas.microsoft.com/office/2006/metadata/contentType" xmlns:ma="http://schemas.microsoft.com/office/2006/metadata/properties/metaAttributes" ct:_="" ma:_="" ma:contentTypeName="Documento" ma:contentTypeID="0x0101009245B91489745F4A87540FEA3BD7C383" ma:contentTypeVersion="3" ma:contentTypeDescription="Crear nuevo documento." ma:contentTypeScope="" ma:versionID="54373a18ec07a82c850b0bb2cb9a5da9">
-  <xsd:schema xmlns:xsd="http://www.w3.org/2001/XMLSchema" xmlns:xs="http://www.w3.org/2001/XMLSchema" xmlns:p="http://schemas.microsoft.com/office/2006/metadata/properties" xmlns:ns3="3b6f8f2e-5849-4d4d-8af0-7727ba4ef2af" targetNamespace="http://schemas.microsoft.com/office/2006/metadata/properties" ma:root="true" ma:fieldsID="3d4dd7bf3cd38622e695e4df876fcd75" ns3:_="">
-    <xsd:import namespace="3b6f8f2e-5849-4d4d-8af0-7727ba4ef2af"/>
-    <xsd:element name="properties">
-      <xsd:complexType>
-        <xsd:sequence>
-          <xsd:element name="documentManagement">
-            <xsd:complexType>
-              <xsd:all>
-                <xsd:element ref="ns3:MediaServiceMetadata" minOccurs="0"/>
-                <xsd:element ref="ns3:MediaServiceFastMetadata" minOccurs="0"/>
-                <xsd:element ref="ns3:MediaServiceObjectDetectorVersions" minOccurs="0"/>
-              </xsd:all>
-            </xsd:complexType>
-          </xsd:element>
-        </xsd:sequence>
-      </xsd:complexType>
-    </xsd:element>
-  </xsd:schema>
-  <xsd:schema xmlns:xsd="http://www.w3.org/2001/XMLSchema" xmlns:xs="http://www.w3.org/2001/XMLSchema" xmlns:dms="http://schemas.microsoft.com/office/2006/documentManagement/types" xmlns:pc="http://schemas.microsoft.com/office/infopath/2007/PartnerControls" targetNamespace="3b6f8f2e-5849-4d4d-8af0-7727ba4ef2af" elementFormDefault="qualified">
-    <xsd:import namespace="http://schemas.microsoft.com/office/2006/documentManagement/types"/>
-    <xsd:import namespace="http://schemas.microsoft.com/office/infopath/2007/PartnerControls"/>
-    <xsd:element name="MediaServiceMetadata" ma:index="8" nillable="true" ma:displayName="MediaServiceMetadata" ma:hidden="true" ma:internalName="MediaServiceMetadata" ma:readOnly="true">
-      <xsd:simpleType>
-        <xsd:restriction base="dms:Note"/>
-      </xsd:simpleType>
-    </xsd:element>
-    <xsd:element name="MediaServiceFastMetadata" ma:index="9" nillable="true" ma:displayName="MediaServiceFastMetadata" ma:hidden="true" ma:internalName="MediaServiceFastMetadata" ma:readOnly="true">
-      <xsd:simpleType>
-        <xsd:restriction base="dms:Note"/>
-      </xsd:simpleType>
-    </xsd:element>
-    <xsd:element name="MediaServiceObjectDetectorVersions" ma:index="10" nillable="true" ma:displayName="MediaServiceObjectDetectorVersions" ma:hidden="true" ma:indexed="true" ma:internalName="MediaServiceObjectDetectorVersions" ma:readOnly="true">
-      <xsd:simpleType>
-        <xsd:restriction base="dms:Text"/>
-      </xsd:simpleType>
-    </xsd:element>
-  </xsd:schema>
-  <xsd:schema xmlns="http://schemas.openxmlformats.org/package/2006/metadata/core-properties" xmlns:xsd="http://www.w3.org/2001/XMLSchema" xmlns:xsi="http://www.w3.org/2001/XMLSchema-instance" xmlns:dc="http://purl.org/dc/elements/1.1/" xmlns:dcterms="http://purl.org/dc/terms/" xmlns:odoc="http://schemas.microsoft.com/internal/obd" targetNamespace="http://schemas.openxmlformats.org/package/2006/metadata/core-properties" elementFormDefault="qualified" attributeFormDefault="unqualified" blockDefault="#all">
-    <xsd:import namespace="http://purl.org/dc/elements/1.1/" schemaLocation="http://dublincore.org/schemas/xmls/qdc/2003/04/02/dc.xsd"/>
-    <xsd:import namespace="http://purl.org/dc/terms/" schemaLocation="http://dublincore.org/schemas/xmls/qdc/2003/04/02/dcterms.xsd"/>
-    <xsd:element name="coreProperties" type="CT_coreProperties"/>
-    <xsd:complexType name="CT_coreProperties">
-      <xsd:all>
-        <xsd:element ref="dc:creator" minOccurs="0" maxOccurs="1"/>
-        <xsd:element ref="dcterms:created" minOccurs="0" maxOccurs="1"/>
-        <xsd:element ref="dc:identifier" minOccurs="0" maxOccurs="1"/>
-        <xsd:element name="contentType" minOccurs="0" maxOccurs="1" type="xsd:string" ma:index="0" ma:displayName="Tipo de contenido"/>
-        <xsd:element ref="dc:title" minOccurs="0" maxOccurs="1" ma:index="4" ma:displayName="Título"/>
-        <xsd:element ref="dc:subject" minOccurs="0" maxOccurs="1"/>
-        <xsd:element ref="dc:description" minOccurs="0" maxOccurs="1"/>
-        <xsd:element name="keywords" minOccurs="0" maxOccurs="1" type="xsd:string"/>
-        <xsd:element ref="dc:language" minOccurs="0" maxOccurs="1"/>
-        <xsd:element name="category" minOccurs="0" maxOccurs="1" type="xsd:string"/>
-        <xsd:element name="version" minOccurs="0" maxOccurs="1" type="xsd:string"/>
-        <xsd:element name="revision" minOccurs="0" maxOccurs="1" type="xsd:string">
-          <xsd:annotation>
-            <xsd:documentation>
-                        This value indicates the number of saves or revisions. The application is responsible for updating this value after each revision.
-                    </xsd:documentation>
-          </xsd:annotation>
-        </xsd:element>
-        <xsd:element name="lastModifiedBy" minOccurs="0" maxOccurs="1" type="xsd:string"/>
-        <xsd:element ref="dcterms:modified" minOccurs="0" maxOccurs="1"/>
-        <xsd:element name="contentStatus" minOccurs="0" maxOccurs="1" type="xsd:string"/>
-      </xsd:all>
-    </xsd:complexType>
-  </xsd:schema>
-  <xs:schema xmlns:pc="http://schemas.microsoft.com/office/infopath/2007/PartnerControls" xmlns:xs="http://www.w3.org/2001/XMLSchema" targetNamespace="http://schemas.microsoft.com/office/infopath/2007/PartnerControls" elementFormDefault="qualified" attributeFormDefault="unqualified">
-    <xs:element name="Person">
-      <xs:complexType>
-        <xs:sequence>
-          <xs:element ref="pc:DisplayName" minOccurs="0"/>
-          <xs:element ref="pc:AccountId" minOccurs="0"/>
-          <xs:element ref="pc:AccountType" minOccurs="0"/>
-        </xs:sequence>
-      </xs:complexType>
-    </xs:element>
-    <xs:element name="DisplayName" type="xs:string"/>
-    <xs:element name="AccountId" type="xs:string"/>
-    <xs:element name="AccountType" type="xs:string"/>
-    <xs:element name="BDCAssociatedEntity">
-      <xs:complexType>
-        <xs:sequence>
-          <xs:element ref="pc:BDCEntity" minOccurs="0" maxOccurs="unbounded"/>
-        </xs:sequence>
-        <xs:attribute ref="pc:EntityNamespace"/>
-        <xs:attribute ref="pc:EntityName"/>
-        <xs:attribute ref="pc:SystemInstanceName"/>
-        <xs:attribute ref="pc:AssociationName"/>
-      </xs:complexType>
-    </xs:element>
-    <xs:attribute name="EntityNamespace" type="xs:string"/>
-    <xs:attribute name="EntityName" type="xs:string"/>
-    <xs:attribute name="SystemInstanceName" type="xs:string"/>
-    <xs:attribute name="AssociationName" type="xs:string"/>
-    <xs:element name="BDCEntity">
-      <xs:complexType>
-        <xs:sequence>
-          <xs:element ref="pc:EntityDisplayName" minOccurs="0"/>
-          <xs:element ref="pc:EntityInstanceReference" minOccurs="0"/>
-          <xs:element ref="pc:EntityId1" minOccurs="0"/>
-          <xs:element ref="pc:EntityId2" minOccurs="0"/>
-          <xs:element ref="pc:EntityId3" minOccurs="0"/>
-          <xs:element ref="pc:EntityId4" minOccurs="0"/>
-          <xs:element ref="pc:EntityId5" minOccurs="0"/>
-        </xs:sequence>
-      </xs:complexType>
-    </xs:element>
-    <xs:element name="EntityDisplayName" type="xs:string"/>
-    <xs:element name="EntityInstanceReference" type="xs:string"/>
-    <xs:element name="EntityId1" type="xs:string"/>
-    <xs:element name="EntityId2" type="xs:string"/>
-    <xs:element name="EntityId3" type="xs:string"/>
-    <xs:element name="EntityId4" type="xs:string"/>
-    <xs:element name="EntityId5" type="xs:string"/>
-    <xs:element name="Terms">
-      <xs:complexType>
-        <xs:sequence>
-          <xs:element ref="pc:TermInfo" minOccurs="0" maxOccurs="unbounded"/>
-        </xs:sequence>
-      </xs:complexType>
-    </xs:element>
-    <xs:element name="TermInfo">
-      <xs:complexType>
-        <xs:sequence>
-          <xs:element ref="pc:TermName" minOccurs="0"/>
-          <xs:element ref="pc:TermId" minOccurs="0"/>
-        </xs:sequence>
-      </xs:complexType>
-    </xs:element>
-    <xs:element name="TermName" type="xs:string"/>
-    <xs:element name="TermId" type="xs:string"/>
-  </xs:schema>
-</ct:contentTypeSchema>
-</file>
-
-<file path=customXml/itemProps1.xml><?xml version="1.0" encoding="utf-8"?>
-<ds:datastoreItem xmlns:ds="http://schemas.openxmlformats.org/officeDocument/2006/customXml" ds:itemID="{D71AF765-6466-49AD-9E7A-AEAAE5C32BBA}">
-  <ds:schemaRefs>
-    <ds:schemaRef ds:uri="http://schemas.microsoft.com/office/2006/metadata/properties"/>
-    <ds:schemaRef ds:uri="http://schemas.microsoft.com/office/infopath/2007/PartnerControls"/>
-  </ds:schemaRefs>
-</ds:datastoreItem>
-</file>
-
-<file path=customXml/itemProps2.xml><?xml version="1.0" encoding="utf-8"?>
-<ds:datastoreItem xmlns:ds="http://schemas.openxmlformats.org/officeDocument/2006/customXml" ds:itemID="{0771D415-4DF5-461C-97E1-00B274336336}">
-  <ds:schemaRefs>
-    <ds:schemaRef ds:uri="http://schemas.microsoft.com/sharepoint/v3/contenttype/forms"/>
-  </ds:schemaRefs>
-</ds:datastoreItem>
-</file>
-
-<file path=customXml/itemProps3.xml><?xml version="1.0" encoding="utf-8"?>
-<ds:datastoreItem xmlns:ds="http://schemas.openxmlformats.org/officeDocument/2006/customXml" ds:itemID="{1EAF3ADB-A34F-4E1C-8C77-80E57320184A}">
-  <ds:schemaRefs>
-    <ds:schemaRef ds:uri="http://schemas.microsoft.com/office/2006/metadata/contentType"/>
-    <ds:schemaRef ds:uri="http://schemas.microsoft.com/office/2006/metadata/properties/metaAttributes"/>
-    <ds:schemaRef ds:uri="http://www.w3.org/2001/XMLSchema"/>
-    <ds:schemaRef ds:uri="http://schemas.microsoft.com/office/2006/metadata/properties"/>
-    <ds:schemaRef ds:uri="3b6f8f2e-5849-4d4d-8af0-7727ba4ef2af"/>
-    <ds:schemaRef ds:uri="http://schemas.microsoft.com/office/2006/documentManagement/types"/>
-    <ds:schemaRef ds:uri="http://schemas.microsoft.com/office/infopath/2007/PartnerControls"/>
-    <ds:schemaRef ds:uri="http://schemas.openxmlformats.org/package/2006/metadata/core-properties"/>
-    <ds:schemaRef ds:uri="http://purl.org/dc/elements/1.1/"/>
-    <ds:schemaRef ds:uri="http://purl.org/dc/terms/"/>
-    <ds:schemaRef ds:uri="http://schemas.microsoft.com/internal/obd"/>
-  </ds:schemaRefs>
-</ds:datastoreItem>
 </file>
</xml_diff>